<commit_message>
👏🏼 feat: implements hangman doll visualization
</commit_message>
<xml_diff>
--- a/pseudocode.docx
+++ b/pseudocode.docx
@@ -76,29 +76,40 @@
           <w:sz w:val="58"/>
           <w:sz-cs w:val="58"/>
         </w:rPr>
-        <w:t xml:space="preserve">3. Criação do boneco;</w:t>
-      </w:r>
-    </w:p>
-    <w:p>
-      <w:pPr/>
-      <w:r>
-        <w:rPr>
-          <w:rFonts w:ascii="Helvetica" w:hAnsi="Helvetica" w:cs="Helvetica"/>
-          <w:sz w:val="58"/>
-          <w:sz-cs w:val="58"/>
-        </w:rPr>
-        <w:t xml:space="preserve">4. Dicas e palavra aleatória.</w:t>
-      </w:r>
-    </w:p>
-    <w:p>
-      <w:pPr/>
-      <w:r>
-        <w:rPr>
-          <w:rFonts w:ascii="Helvetica" w:hAnsi="Helvetica" w:cs="Helvetica"/>
-          <w:sz w:val="58"/>
-          <w:sz-cs w:val="58"/>
-        </w:rPr>
-        <w:t xml:space="preserve">5. Mostrar em tela as letras reveladas.</w:t>
+        <w:t xml:space="preserve">3. Criação do boneco [DONE];</w:t>
+      </w:r>
+    </w:p>
+    <w:p>
+      <w:pPr/>
+      <w:r>
+        <w:rPr>
+          <w:rFonts w:ascii="Helvetica" w:hAnsi="Helvetica" w:cs="Helvetica"/>
+          <w:sz w:val="58"/>
+          <w:sz-cs w:val="58"/>
+        </w:rPr>
+        <w:t xml:space="preserve">4. Dicas e palavra aleatória;</w:t>
+      </w:r>
+    </w:p>
+    <w:p>
+      <w:pPr/>
+      <w:r>
+        <w:rPr>
+          <w:rFonts w:ascii="Helvetica" w:hAnsi="Helvetica" w:cs="Helvetica"/>
+          <w:sz w:val="58"/>
+          <w:sz-cs w:val="58"/>
+        </w:rPr>
+        <w:t xml:space="preserve">5. Mostrar em tela as letras reveladas [DONE].</w:t>
+      </w:r>
+    </w:p>
+    <w:p>
+      <w:pPr/>
+      <w:r>
+        <w:rPr>
+          <w:rFonts w:ascii="Helvetica" w:hAnsi="Helvetica" w:cs="Helvetica"/>
+          <w:sz w:val="58"/>
+          <w:sz-cs w:val="58"/>
+        </w:rPr>
+        <w:t xml:space="preserve">6. Refatorar o código.</w:t>
       </w:r>
     </w:p>
     <w:p>

</xml_diff>

<commit_message>
👏🏼 feat: implement bootstrap modal
</commit_message>
<xml_diff>
--- a/pseudocode.docx
+++ b/pseudocode.docx
@@ -109,7 +109,18 @@
           <w:sz w:val="58"/>
           <w:sz-cs w:val="58"/>
         </w:rPr>
-        <w:t xml:space="preserve">6. Refatorar o código.</w:t>
+        <w:t xml:space="preserve">7. Mostrar o aviso de ganhou ou perdeu.</w:t>
+      </w:r>
+    </w:p>
+    <w:p>
+      <w:pPr/>
+      <w:r>
+        <w:rPr>
+          <w:rFonts w:ascii="Helvetica" w:hAnsi="Helvetica" w:cs="Helvetica"/>
+          <w:sz w:val="58"/>
+          <w:sz-cs w:val="58"/>
+        </w:rPr>
+        <w:t xml:space="preserve">8. Refatorar o código.</w:t>
       </w:r>
     </w:p>
     <w:p>

</xml_diff>